<commit_message>
Added a few more buffers from pfc to compare(presani rinse, post sani rinse, storage rinse) and added CV extraction and comparison.
</commit_message>
<xml_diff>
--- a/dPFC.docx
+++ b/dPFC.docx
@@ -2214,25 +2214,7 @@
                 <w:szCs w:val="16"/>
               </w:rPr>
               <w:br/>
-              <w:t>1</w:t>
-            </w:r>
-            <w:proofErr w:type="gramStart"/>
-            <w:r>
-              <w:rPr>
-                <w:rFonts w:eastAsia="Arial" w:cstheme="minorHAnsi"/>
-                <w:sz w:val="16"/>
-                <w:szCs w:val="16"/>
-              </w:rPr>
-              <w:t>)  When</w:t>
-            </w:r>
-            <w:proofErr w:type="gramEnd"/>
-            <w:r>
-              <w:rPr>
-                <w:rFonts w:eastAsia="Arial" w:cstheme="minorHAnsi"/>
-                <w:sz w:val="16"/>
-                <w:szCs w:val="16"/>
-              </w:rPr>
-              <w:t xml:space="preserve"> only a target value is provided for a parameter (no stated range or criticality), a variation of +/- 10% around the target value is allowable</w:t>
+              <w:t>1)  When only a target value is provided for a parameter (no stated range or criticality), a variation of +/- 10% around the target value is allowable</w:t>
             </w:r>
           </w:p>
         </w:tc>
@@ -4346,25 +4328,7 @@
                 <w:szCs w:val="16"/>
               </w:rPr>
               <w:br/>
-              <w:t>1</w:t>
-            </w:r>
-            <w:proofErr w:type="gramStart"/>
-            <w:r>
-              <w:rPr>
-                <w:rFonts w:eastAsia="Arial" w:cstheme="minorHAnsi"/>
-                <w:sz w:val="16"/>
-                <w:szCs w:val="16"/>
-              </w:rPr>
-              <w:t>)  When</w:t>
-            </w:r>
-            <w:proofErr w:type="gramEnd"/>
-            <w:r>
-              <w:rPr>
-                <w:rFonts w:eastAsia="Arial" w:cstheme="minorHAnsi"/>
-                <w:sz w:val="16"/>
-                <w:szCs w:val="16"/>
-              </w:rPr>
-              <w:t xml:space="preserve"> only a target value is provided for a parameter (no stated range or criticality), a variation of +/- 10% around the target value is allowable</w:t>
+              <w:t>1)  When only a target value is provided for a parameter (no stated range or criticality), a variation of +/- 10% around the target value is allowable</w:t>
             </w:r>
             <w:r>
               <w:rPr>
@@ -5433,6 +5397,16 @@
             <w:tcW w:w="1170" w:type="dxa"/>
             <w:vAlign w:val="center"/>
           </w:tcPr>
+          <w:p>
+            <w:pPr>
+              <w:spacing w:after="0"/>
+              <w:rPr>
+                <w:rFonts w:cstheme="minorHAnsi"/>
+                <w:sz w:val="16"/>
+                <w:szCs w:val="16"/>
+              </w:rPr>
+            </w:pPr>
+          </w:p>
           <w:p>
             <w:pPr>
               <w:spacing w:after="0"/>
@@ -9947,29 +9921,7 @@
                 <w:sz w:val="16"/>
                 <w:szCs w:val="16"/>
               </w:rPr>
-              <w:t xml:space="preserve"> Protein </w:t>
-            </w:r>
-            <w:proofErr w:type="gramStart"/>
-            <w:r>
-              <w:rPr>
-                <w:rFonts w:eastAsia="Arial" w:cstheme="minorHAnsi"/>
-                <w:b/>
-                <w:bCs/>
-                <w:sz w:val="16"/>
-                <w:szCs w:val="16"/>
-              </w:rPr>
-              <w:t>A</w:t>
-            </w:r>
-            <w:proofErr w:type="gramEnd"/>
-            <w:r>
-              <w:rPr>
-                <w:rFonts w:eastAsia="Arial" w:cstheme="minorHAnsi"/>
-                <w:b/>
-                <w:bCs/>
-                <w:sz w:val="16"/>
-                <w:szCs w:val="16"/>
-              </w:rPr>
-              <w:t xml:space="preserve"> Captured Intermediate (QD</w:t>
+              <w:t xml:space="preserve"> Protein A Captured Intermediate (QD</w:t>
             </w:r>
             <w:r>
               <w:rPr>
@@ -10263,25 +10215,7 @@
                 <w:szCs w:val="16"/>
               </w:rPr>
               <w:br/>
-              <w:t>1</w:t>
-            </w:r>
-            <w:proofErr w:type="gramStart"/>
-            <w:r>
-              <w:rPr>
-                <w:rFonts w:eastAsia="Arial" w:cstheme="minorHAnsi"/>
-                <w:sz w:val="16"/>
-                <w:szCs w:val="16"/>
-              </w:rPr>
-              <w:t>)  When</w:t>
-            </w:r>
-            <w:proofErr w:type="gramEnd"/>
-            <w:r>
-              <w:rPr>
-                <w:rFonts w:eastAsia="Arial" w:cstheme="minorHAnsi"/>
-                <w:sz w:val="16"/>
-                <w:szCs w:val="16"/>
-              </w:rPr>
-              <w:t xml:space="preserve"> only a target value is provided for a parameter (no stated range or criticality), a variation of +/- 10% around the target value is allowable</w:t>
+              <w:t>1)  When only a target value is provided for a parameter (no stated range or criticality), a variation of +/- 10% around the target value is allowable</w:t>
             </w:r>
           </w:p>
         </w:tc>
@@ -14274,25 +14208,7 @@
                 <w:szCs w:val="16"/>
               </w:rPr>
               <w:br/>
-              <w:t>1</w:t>
-            </w:r>
-            <w:proofErr w:type="gramStart"/>
-            <w:r>
-              <w:rPr>
-                <w:rFonts w:eastAsia="Arial" w:cstheme="minorHAnsi"/>
-                <w:sz w:val="16"/>
-                <w:szCs w:val="16"/>
-              </w:rPr>
-              <w:t>)  When</w:t>
-            </w:r>
-            <w:proofErr w:type="gramEnd"/>
-            <w:r>
-              <w:rPr>
-                <w:rFonts w:eastAsia="Arial" w:cstheme="minorHAnsi"/>
-                <w:sz w:val="16"/>
-                <w:szCs w:val="16"/>
-              </w:rPr>
-              <w:t xml:space="preserve"> only a target value is provided for a parameter (no stated range or criticality), a variation of +/- 10% around the target value is allowable</w:t>
+              <w:t>1)  When only a target value is provided for a parameter (no stated range or criticality), a variation of +/- 10% around the target value is allowable</w:t>
             </w:r>
             <w:r>
               <w:rPr>
@@ -23431,25 +23347,7 @@
                 <w:szCs w:val="16"/>
               </w:rPr>
               <w:br/>
-              <w:t>1</w:t>
-            </w:r>
-            <w:proofErr w:type="gramStart"/>
-            <w:r>
-              <w:rPr>
-                <w:rFonts w:eastAsia="Arial" w:cstheme="minorHAnsi"/>
-                <w:sz w:val="16"/>
-                <w:szCs w:val="16"/>
-              </w:rPr>
-              <w:t>)  When</w:t>
-            </w:r>
-            <w:proofErr w:type="gramEnd"/>
-            <w:r>
-              <w:rPr>
-                <w:rFonts w:eastAsia="Arial" w:cstheme="minorHAnsi"/>
-                <w:sz w:val="16"/>
-                <w:szCs w:val="16"/>
-              </w:rPr>
-              <w:t xml:space="preserve"> only a target value is provided for a parameter (no stated range or criticality), a variation of +/- 10% around the target value is allowable</w:t>
+              <w:t>1)  When only a target value is provided for a parameter (no stated range or criticality), a variation of +/- 10% around the target value is allowable</w:t>
             </w:r>
           </w:p>
         </w:tc>
@@ -28816,25 +28714,7 @@
                 <w:szCs w:val="16"/>
               </w:rPr>
               <w:br/>
-              <w:t>1</w:t>
-            </w:r>
-            <w:proofErr w:type="gramStart"/>
-            <w:r>
-              <w:rPr>
-                <w:rFonts w:eastAsia="Arial" w:cstheme="minorHAnsi"/>
-                <w:sz w:val="16"/>
-                <w:szCs w:val="16"/>
-              </w:rPr>
-              <w:t>)  When</w:t>
-            </w:r>
-            <w:proofErr w:type="gramEnd"/>
-            <w:r>
-              <w:rPr>
-                <w:rFonts w:eastAsia="Arial" w:cstheme="minorHAnsi"/>
-                <w:sz w:val="16"/>
-                <w:szCs w:val="16"/>
-              </w:rPr>
-              <w:t xml:space="preserve"> only a target value is provided for a parameter (no stated range or criticality), a variation of +/- 10% around the target value is allowable</w:t>
+              <w:t>1)  When only a target value is provided for a parameter (no stated range or criticality), a variation of +/- 10% around the target value is allowable</w:t>
             </w:r>
           </w:p>
         </w:tc>
@@ -29008,18 +28888,7 @@
                 <w:sz w:val="16"/>
                 <w:szCs w:val="16"/>
               </w:rPr>
-              <w:t xml:space="preserve">Step </w:t>
-            </w:r>
-            <w:proofErr w:type="gramStart"/>
-            <w:r>
-              <w:rPr>
-                <w:rFonts w:cstheme="minorHAnsi"/>
-                <w:b/>
-                <w:bCs/>
-                <w:sz w:val="16"/>
-                <w:szCs w:val="16"/>
-              </w:rPr>
-              <w:t>11.</w:t>
+              <w:t>Step 11.</w:t>
             </w:r>
             <w:r>
               <w:rPr>
@@ -29049,18 +28918,7 @@
                 <w:sz w:val="16"/>
                 <w:szCs w:val="16"/>
               </w:rPr>
-              <w:t>Polysorbate</w:t>
-            </w:r>
-            <w:proofErr w:type="gramEnd"/>
-            <w:r>
-              <w:rPr>
-                <w:rFonts w:cstheme="minorHAnsi"/>
-                <w:b/>
-                <w:bCs/>
-                <w:sz w:val="16"/>
-                <w:szCs w:val="16"/>
-              </w:rPr>
-              <w:t xml:space="preserve"> Addition</w:t>
+              <w:t>Polysorbate Addition</w:t>
             </w:r>
           </w:p>
         </w:tc>
@@ -32799,34 +32657,6 @@
 </file>
 
 <file path=customXml/item1.xml><?xml version="1.0" encoding="utf-8"?>
-<p:properties xmlns:p="http://schemas.microsoft.com/office/2006/metadata/properties" xmlns:xsi="http://www.w3.org/2001/XMLSchema-instance" xmlns:pc="http://schemas.microsoft.com/office/infopath/2007/PartnerControls">
-  <documentManagement>
-    <SharedWithUsers xmlns="ebbe1ebe-9335-4dad-9432-ae7b341604d6">
-      <UserInfo>
-        <DisplayName/>
-        <AccountId xsi:nil="true"/>
-        <AccountType/>
-      </UserInfo>
-    </SharedWithUsers>
-    <_activity xmlns="7354184f-00ce-4ff6-8867-bbde8a58c645" xsi:nil="true"/>
-  </documentManagement>
-</p:properties>
-</file>
-
-<file path=customXml/item2.xml><?xml version="1.0" encoding="utf-8"?>
-<b:Sources xmlns:b="http://schemas.openxmlformats.org/officeDocument/2006/bibliography" xmlns="http://schemas.openxmlformats.org/officeDocument/2006/bibliography" SelectedStyle="\APASixthEditionOfficeOnline.xsl" StyleName="APA" Version="6"/>
-</file>
-
-<file path=customXml/item3.xml><?xml version="1.0" encoding="utf-8"?>
-<?mso-contentType ?>
-<FormTemplates xmlns="http://schemas.microsoft.com/sharepoint/v3/contenttype/forms">
-  <Display>DocumentLibraryForm</Display>
-  <Edit>DocumentLibraryForm</Edit>
-  <New>DocumentLibraryForm</New>
-</FormTemplates>
-</file>
-
-<file path=customXml/item4.xml><?xml version="1.0" encoding="utf-8"?>
 <ct:contentTypeSchema xmlns:ct="http://schemas.microsoft.com/office/2006/metadata/contentType" xmlns:ma="http://schemas.microsoft.com/office/2006/metadata/properties/metaAttributes" ct:_="" ma:_="" ma:contentTypeName="Document" ma:contentTypeID="0x010100D2CDDE07E630E5458DF6142A6C747A11" ma:contentTypeVersion="17" ma:contentTypeDescription="Create a new document." ma:contentTypeScope="" ma:versionID="b2a10a4cd2c2ce6d8c3fd7f12f163887">
   <xsd:schema xmlns:xsd="http://www.w3.org/2001/XMLSchema" xmlns:xs="http://www.w3.org/2001/XMLSchema" xmlns:p="http://schemas.microsoft.com/office/2006/metadata/properties" xmlns:ns3="7354184f-00ce-4ff6-8867-bbde8a58c645" xmlns:ns4="ebbe1ebe-9335-4dad-9432-ae7b341604d6" targetNamespace="http://schemas.microsoft.com/office/2006/metadata/properties" ma:root="true" ma:fieldsID="710e976b4af74746e5ed543f66ca8d24" ns3:_="" ns4:_="">
     <xsd:import namespace="7354184f-00ce-4ff6-8867-bbde8a58c645"/>
@@ -33073,34 +32903,35 @@
 </ct:contentTypeSchema>
 </file>
 
-<file path=customXml/itemProps1.xml><?xml version="1.0" encoding="utf-8"?>
-<ds:datastoreItem xmlns:ds="http://schemas.openxmlformats.org/officeDocument/2006/customXml" ds:itemID="{ABABA7FC-6409-4E2A-A42C-0AFFB7731934}">
-  <ds:schemaRefs>
-    <ds:schemaRef ds:uri="http://schemas.microsoft.com/office/2006/metadata/properties"/>
-    <ds:schemaRef ds:uri="http://schemas.microsoft.com/office/infopath/2007/PartnerControls"/>
-    <ds:schemaRef ds:uri="ebbe1ebe-9335-4dad-9432-ae7b341604d6"/>
-    <ds:schemaRef ds:uri="7354184f-00ce-4ff6-8867-bbde8a58c645"/>
-  </ds:schemaRefs>
-</ds:datastoreItem>
+<file path=customXml/item2.xml><?xml version="1.0" encoding="utf-8"?>
+<?mso-contentType ?>
+<FormTemplates xmlns="http://schemas.microsoft.com/sharepoint/v3/contenttype/forms">
+  <Display>DocumentLibraryForm</Display>
+  <Edit>DocumentLibraryForm</Edit>
+  <New>DocumentLibraryForm</New>
+</FormTemplates>
 </file>
 
-<file path=customXml/itemProps2.xml><?xml version="1.0" encoding="utf-8"?>
-<ds:datastoreItem xmlns:ds="http://schemas.openxmlformats.org/officeDocument/2006/customXml" ds:itemID="{248E5B7E-A855-4733-A264-07DEE6E563F0}">
-  <ds:schemaRefs>
-    <ds:schemaRef ds:uri="http://schemas.openxmlformats.org/officeDocument/2006/bibliography"/>
-  </ds:schemaRefs>
-</ds:datastoreItem>
+<file path=customXml/item3.xml><?xml version="1.0" encoding="utf-8"?>
+<b:Sources xmlns:b="http://schemas.openxmlformats.org/officeDocument/2006/bibliography" xmlns="http://schemas.openxmlformats.org/officeDocument/2006/bibliography" SelectedStyle="\APASixthEditionOfficeOnline.xsl" StyleName="APA" Version="6"/>
 </file>
 
-<file path=customXml/itemProps3.xml><?xml version="1.0" encoding="utf-8"?>
-<ds:datastoreItem xmlns:ds="http://schemas.openxmlformats.org/officeDocument/2006/customXml" ds:itemID="{8018B099-854C-4974-B5D2-8D336880B4D5}">
-  <ds:schemaRefs>
-    <ds:schemaRef ds:uri="http://schemas.microsoft.com/sharepoint/v3/contenttype/forms"/>
-  </ds:schemaRefs>
-</ds:datastoreItem>
+<file path=customXml/item4.xml><?xml version="1.0" encoding="utf-8"?>
+<p:properties xmlns:p="http://schemas.microsoft.com/office/2006/metadata/properties" xmlns:xsi="http://www.w3.org/2001/XMLSchema-instance" xmlns:pc="http://schemas.microsoft.com/office/infopath/2007/PartnerControls">
+  <documentManagement>
+    <SharedWithUsers xmlns="ebbe1ebe-9335-4dad-9432-ae7b341604d6">
+      <UserInfo>
+        <DisplayName/>
+        <AccountId xsi:nil="true"/>
+        <AccountType/>
+      </UserInfo>
+    </SharedWithUsers>
+    <_activity xmlns="7354184f-00ce-4ff6-8867-bbde8a58c645" xsi:nil="true"/>
+  </documentManagement>
+</p:properties>
 </file>
 
-<file path=customXml/itemProps4.xml><?xml version="1.0" encoding="utf-8"?>
+<file path=customXml/itemProps1.xml><?xml version="1.0" encoding="utf-8"?>
 <ds:datastoreItem xmlns:ds="http://schemas.openxmlformats.org/officeDocument/2006/customXml" ds:itemID="{EC6077DB-CF87-409B-ABD0-8628A4E3FE2B}">
   <ds:schemaRefs>
     <ds:schemaRef ds:uri="http://schemas.microsoft.com/office/2006/metadata/contentType"/>
@@ -33117,4 +32948,31 @@
     <ds:schemaRef ds:uri="http://schemas.microsoft.com/internal/obd"/>
   </ds:schemaRefs>
 </ds:datastoreItem>
+</file>
+
+<file path=customXml/itemProps2.xml><?xml version="1.0" encoding="utf-8"?>
+<ds:datastoreItem xmlns:ds="http://schemas.openxmlformats.org/officeDocument/2006/customXml" ds:itemID="{8018B099-854C-4974-B5D2-8D336880B4D5}">
+  <ds:schemaRefs>
+    <ds:schemaRef ds:uri="http://schemas.microsoft.com/sharepoint/v3/contenttype/forms"/>
+  </ds:schemaRefs>
+</ds:datastoreItem>
+</file>
+
+<file path=customXml/itemProps3.xml><?xml version="1.0" encoding="utf-8"?>
+<ds:datastoreItem xmlns:ds="http://schemas.openxmlformats.org/officeDocument/2006/customXml" ds:itemID="{248E5B7E-A855-4733-A264-07DEE6E563F0}">
+  <ds:schemaRefs>
+    <ds:schemaRef ds:uri="http://schemas.openxmlformats.org/officeDocument/2006/bibliography"/>
+  </ds:schemaRefs>
+</ds:datastoreItem>
+</file>
+
+<file path=customXml/itemProps4.xml><?xml version="1.0" encoding="utf-8"?>
+<ds:datastoreItem xmlns:ds="http://schemas.openxmlformats.org/officeDocument/2006/customXml" ds:itemID="{ABABA7FC-6409-4E2A-A42C-0AFFB7731934}">
+  <ds:schemaRefs>
+    <ds:schemaRef ds:uri="http://schemas.microsoft.com/office/2006/metadata/properties"/>
+    <ds:schemaRef ds:uri="http://schemas.microsoft.com/office/infopath/2007/PartnerControls"/>
+    <ds:schemaRef ds:uri="ebbe1ebe-9335-4dad-9432-ae7b341604d6"/>
+    <ds:schemaRef ds:uri="7354184f-00ce-4ff6-8867-bbde8a58c645"/>
+  </ds:schemaRefs>
+</ds:datastoreItem>
 </file>
</xml_diff>